<commit_message>
questoes propostas em atualizacao
</commit_message>
<xml_diff>
--- a/questoes-propostas.docx
+++ b/questoes-propostas.docx
@@ -2649,8 +2649,6 @@
         <w:jc w:val="center"/>
         <w:rPr>
           <w:rFonts w:ascii="Eras Light ITC" w:hAnsi="Eras Light ITC"/>
-          <w:b/>
-          <w:bCs/>
           <w:sz w:val="24"/>
           <w:szCs w:val="24"/>
         </w:rPr>
@@ -2658,73 +2656,175 @@
       <w:r>
         <w:rPr>
           <w:rFonts w:ascii="Eras Light ITC" w:hAnsi="Eras Light ITC"/>
-          <w:b/>
-          <w:bCs/>
           <w:sz w:val="24"/>
           <w:szCs w:val="24"/>
         </w:rPr>
-        <w:t xml:space="preserve">quais os </w:t>
+        <w:t>Quais as deusas filhas de Zeus?</w:t>
+      </w:r>
+    </w:p>
+    <w:p>
+      <w:pPr>
+        <w:pStyle w:val="PargrafodaLista"/>
+        <w:numPr>
+          <w:ilvl w:val="0"/>
+          <w:numId w:val="1"/>
+        </w:numPr>
+        <w:spacing w:after="0"/>
+        <w:jc w:val="center"/>
+        <w:rPr>
+          <w:rFonts w:ascii="Eras Light ITC" w:hAnsi="Eras Light ITC"/>
+          <w:sz w:val="24"/>
+          <w:szCs w:val="24"/>
+        </w:rPr>
+      </w:pPr>
+      <w:r>
+        <w:rPr>
+          <w:rFonts w:ascii="Eras Light ITC" w:hAnsi="Eras Light ITC"/>
+          <w:sz w:val="24"/>
+          <w:szCs w:val="24"/>
+        </w:rPr>
+        <w:t>Q</w:t>
       </w:r>
       <w:r>
         <w:rPr>
           <w:rFonts w:ascii="Eras Light ITC" w:hAnsi="Eras Light ITC"/>
-          <w:b/>
-          <w:bCs/>
           <w:sz w:val="24"/>
           <w:szCs w:val="24"/>
         </w:rPr>
-        <w:t>irmãos</w:t>
+        <w:t>uais os irmãos de Zeus e seus respectivos domínios?</w:t>
       </w:r>
       <w:r>
         <w:rPr>
           <w:rFonts w:ascii="Eras Light ITC" w:hAnsi="Eras Light ITC"/>
-          <w:b/>
-          <w:bCs/>
           <w:sz w:val="24"/>
           <w:szCs w:val="24"/>
         </w:rPr>
-        <w:t xml:space="preserve"> de </w:t>
+        <w:t xml:space="preserve"> Retorne em uma lista.</w:t>
+      </w:r>
+    </w:p>
+    <w:p>
+      <w:pPr>
+        <w:pStyle w:val="PargrafodaLista"/>
+        <w:numPr>
+          <w:ilvl w:val="0"/>
+          <w:numId w:val="1"/>
+        </w:numPr>
+        <w:spacing w:after="0"/>
+        <w:jc w:val="center"/>
+        <w:rPr>
+          <w:rFonts w:ascii="Eras Light ITC" w:hAnsi="Eras Light ITC"/>
+          <w:sz w:val="24"/>
+          <w:szCs w:val="24"/>
+        </w:rPr>
+      </w:pPr>
+      <w:r>
+        <w:rPr>
+          <w:rFonts w:ascii="Eras Light ITC" w:hAnsi="Eras Light ITC"/>
+          <w:sz w:val="24"/>
+          <w:szCs w:val="24"/>
+        </w:rPr>
+        <w:t>Quantos</w:t>
       </w:r>
       <w:r>
         <w:rPr>
           <w:rFonts w:ascii="Eras Light ITC" w:hAnsi="Eras Light ITC"/>
-          <w:b/>
-          <w:bCs/>
           <w:sz w:val="24"/>
           <w:szCs w:val="24"/>
         </w:rPr>
-        <w:t>Zeus</w:t>
+        <w:t xml:space="preserve"> e quais são os</w:t>
       </w:r>
       <w:r>
         <w:rPr>
           <w:rFonts w:ascii="Eras Light ITC" w:hAnsi="Eras Light ITC"/>
-          <w:b/>
-          <w:bCs/>
           <w:sz w:val="24"/>
           <w:szCs w:val="24"/>
         </w:rPr>
-        <w:t xml:space="preserve"> e seus respectivos </w:t>
+        <w:t xml:space="preserve"> filhos </w:t>
       </w:r>
       <w:r>
         <w:rPr>
           <w:rFonts w:ascii="Eras Light ITC" w:hAnsi="Eras Light ITC"/>
-          <w:b/>
-          <w:bCs/>
           <w:sz w:val="24"/>
           <w:szCs w:val="24"/>
         </w:rPr>
-        <w:t>domínios</w:t>
+        <w:t>d</w:t>
       </w:r>
       <w:r>
         <w:rPr>
           <w:rFonts w:ascii="Eras Light ITC" w:hAnsi="Eras Light ITC"/>
-          <w:b/>
-          <w:bCs/>
           <w:sz w:val="24"/>
           <w:szCs w:val="24"/>
         </w:rPr>
-        <w:t>?</w:t>
+        <w:t xml:space="preserve">o titã Cronos? </w:t>
       </w:r>
+    </w:p>
+    <w:p>
+      <w:pPr>
+        <w:pStyle w:val="PargrafodaLista"/>
+        <w:numPr>
+          <w:ilvl w:val="0"/>
+          <w:numId w:val="1"/>
+        </w:numPr>
+        <w:spacing w:after="0"/>
+        <w:jc w:val="center"/>
+        <w:rPr>
+          <w:rFonts w:ascii="Eras Light ITC" w:hAnsi="Eras Light ITC"/>
+          <w:sz w:val="24"/>
+          <w:szCs w:val="24"/>
+        </w:rPr>
+      </w:pPr>
+      <w:r>
+        <w:rPr>
+          <w:rFonts w:ascii="Eras Light ITC" w:hAnsi="Eras Light ITC"/>
+          <w:sz w:val="24"/>
+          <w:szCs w:val="24"/>
+        </w:rPr>
+        <w:t>Crie uma regra para retornar todos os descendentes</w:t>
+      </w:r>
+      <w:r>
+        <w:rPr>
+          <w:rFonts w:ascii="Eras Light ITC" w:hAnsi="Eras Light ITC"/>
+          <w:sz w:val="24"/>
+          <w:szCs w:val="24"/>
+        </w:rPr>
+        <w:t xml:space="preserve"> (diretos e indiretos)</w:t>
+      </w:r>
+      <w:r>
+        <w:rPr>
+          <w:rFonts w:ascii="Eras Light ITC" w:hAnsi="Eras Light ITC"/>
+          <w:sz w:val="24"/>
+          <w:szCs w:val="24"/>
+        </w:rPr>
+        <w:t xml:space="preserve"> d</w:t>
+      </w:r>
+      <w:r>
+        <w:rPr>
+          <w:rFonts w:ascii="Eras Light ITC" w:hAnsi="Eras Light ITC"/>
+          <w:sz w:val="24"/>
+          <w:szCs w:val="24"/>
+        </w:rPr>
+        <w:t>o titã</w:t>
+      </w:r>
+      <w:r>
+        <w:rPr>
+          <w:rFonts w:ascii="Eras Light ITC" w:hAnsi="Eras Light ITC"/>
+          <w:sz w:val="24"/>
+          <w:szCs w:val="24"/>
+        </w:rPr>
+        <w:t xml:space="preserve"> Cronos</w:t>
+      </w:r>
+    </w:p>
+    <w:p>
+      <w:pPr>
+        <w:spacing w:after="0"/>
+        <w:ind w:left="360"/>
+        <w:rPr>
+          <w:rFonts w:ascii="Eras Light ITC" w:hAnsi="Eras Light ITC"/>
+          <w:sz w:val="24"/>
+          <w:szCs w:val="24"/>
+          <w:u w:val="single"/>
+        </w:rPr>
+      </w:pPr>
     </w:p>
     <w:sectPr>
       <w:headerReference w:type="default" r:id="rId7"/>

</xml_diff>